<commit_message>
Added Link for repo
</commit_message>
<xml_diff>
--- a/Word Docs/Test Plan.docx
+++ b/Word Docs/Test Plan.docx
@@ -6113,16 +6113,7 @@
           <w:szCs w:val="24"/>
           <w:lang w:val="en-US"/>
         </w:rPr>
-        <w:t>We had encountered issues due to spelling mistakes, functions not working as intended and difficulty reading the code. With these test, we were able to outline multiple</w:t>
-      </w:r>
-      <w:r>
-        <w:rPr>
-          <w:rFonts w:asciiTheme="majorHAnsi" w:hAnsiTheme="majorHAnsi" w:cstheme="majorHAnsi"/>
-          <w:sz w:val="24"/>
-          <w:szCs w:val="24"/>
-          <w:lang w:val="en-US"/>
-        </w:rPr>
-        <w:t xml:space="preserve"> issues in the code and fix them.</w:t>
+        <w:t>We had encountered issues due to spelling mistakes, functions not working as intended and difficulty reading the code. With these test, we were able to outline multiple issues in the code and fix them.</w:t>
       </w:r>
       <w:r>
         <w:rPr>
@@ -6181,16 +6172,7 @@
           <w:szCs w:val="24"/>
           <w:lang w:val="en-US"/>
         </w:rPr>
-        <w:t xml:space="preserve">We </w:t>
-      </w:r>
-      <w:r>
-        <w:rPr>
-          <w:rFonts w:asciiTheme="majorHAnsi" w:hAnsiTheme="majorHAnsi" w:cstheme="majorHAnsi"/>
-          <w:sz w:val="24"/>
-          <w:szCs w:val="24"/>
-          <w:lang w:val="en-US"/>
-        </w:rPr>
-        <w:t>could conclude that initially, the application was unable to perform reliably and accurately track the score of the bowling games. It was also unable to identify strikes and spares. We were able to fix these and get the prototype back in working order.</w:t>
+        <w:t>We could conclude that initially, the application was unable to perform reliably and accurately track the score of the bowling games. It was also unable to identify strikes and spares. We were able to fix these and get the prototype back in working order.</w:t>
       </w:r>
     </w:p>
     <w:p>
@@ -6240,16 +6222,7 @@
           <w:szCs w:val="24"/>
           <w:lang w:val="en-US"/>
         </w:rPr>
-        <w:t>We</w:t>
-      </w:r>
-      <w:r>
-        <w:rPr>
-          <w:rFonts w:asciiTheme="majorHAnsi" w:hAnsiTheme="majorHAnsi" w:cstheme="majorHAnsi"/>
-          <w:sz w:val="24"/>
-          <w:szCs w:val="24"/>
-          <w:lang w:val="en-US"/>
-        </w:rPr>
-        <w:t xml:space="preserve"> refactored multiple items in the bowling game class as well as fixing the test class provided in the source code. Some of the items we refactored and why are as follows:</w:t>
+        <w:t>We refactored multiple items in the bowling game class as well as fixing the test class provided in the source code. Some of the items we refactored and why are as follows:</w:t>
       </w:r>
     </w:p>
     <w:p>
@@ -6774,21 +6747,39 @@
           <w:lang w:val="en-US"/>
         </w:rPr>
       </w:pPr>
-    </w:p>
-    <w:p>
-      <w:pPr>
-        <w:pStyle w:val="ListBullet"/>
-        <w:numPr>
-          <w:ilvl w:val="0"/>
-          <w:numId w:val="0"/>
-        </w:numPr>
-        <w:rPr>
-          <w:rFonts w:asciiTheme="majorHAnsi" w:hAnsiTheme="majorHAnsi" w:cstheme="majorHAnsi"/>
-          <w:sz w:val="24"/>
-          <w:szCs w:val="24"/>
-          <w:lang w:val="en-US"/>
-        </w:rPr>
-      </w:pPr>
+      <w:r>
+        <w:rPr>
+          <w:rFonts w:asciiTheme="majorHAnsi" w:hAnsiTheme="majorHAnsi" w:cstheme="majorHAnsi"/>
+          <w:sz w:val="24"/>
+          <w:szCs w:val="24"/>
+          <w:lang w:val="en-US"/>
+        </w:rPr>
+        <w:t>Github Repository</w:t>
+      </w:r>
+    </w:p>
+    <w:p>
+      <w:pPr>
+        <w:pStyle w:val="ListBullet"/>
+        <w:numPr>
+          <w:ilvl w:val="0"/>
+          <w:numId w:val="0"/>
+        </w:numPr>
+        <w:rPr>
+          <w:rFonts w:asciiTheme="majorHAnsi" w:hAnsiTheme="majorHAnsi" w:cstheme="majorHAnsi"/>
+          <w:sz w:val="24"/>
+          <w:szCs w:val="24"/>
+          <w:lang w:val="en-US"/>
+        </w:rPr>
+      </w:pPr>
+      <w:r>
+        <w:rPr>
+          <w:rFonts w:asciiTheme="majorHAnsi" w:hAnsiTheme="majorHAnsi" w:cstheme="majorHAnsi"/>
+          <w:sz w:val="24"/>
+          <w:szCs w:val="24"/>
+          <w:lang w:val="en-US"/>
+        </w:rPr>
+        <w:t>https://github.com/ddkeating/Bowling-Game-Prototype</w:t>
+      </w:r>
     </w:p>
     <w:p>
       <w:pPr>

</xml_diff>